<commit_message>
forgot to add the text change log
</commit_message>
<xml_diff>
--- a/Text edit log.docx
+++ b/Text edit log.docx
@@ -267,7 +267,15 @@
           <w:sz w:val="22"/>
           <w:szCs w:val="22"/>
         </w:rPr>
-        <w:t>August 13 added August Thirteenth Fest to line 1 and 2</w:t>
+        <w:t>July 7 Com</w:t>
+      </w:r>
+      <w:r>
+        <w:rPr>
+          <w:rFonts w:ascii="Calibri" w:hAnsi="Calibri" w:cs="Calibri"/>
+          <w:sz w:val="22"/>
+          <w:szCs w:val="22"/>
+        </w:rPr>
+        <w:t>bine line 1 and 2</w:t>
       </w:r>
       <w:bookmarkStart w:id="0" w:name="_GoBack"/>
       <w:bookmarkEnd w:id="0"/>
@@ -288,6 +296,33 @@
           <w:sz w:val="22"/>
           <w:szCs w:val="22"/>
         </w:rPr>
+        <w:t xml:space="preserve">August 13 added August Thirteenth Fest to line 1 and </w:t>
+      </w:r>
+      <w:r>
+        <w:rPr>
+          <w:rFonts w:ascii="Calibri" w:hAnsi="Calibri" w:cs="Calibri"/>
+          <w:sz w:val="22"/>
+          <w:szCs w:val="22"/>
+        </w:rPr>
+        <w:t>moved the “on this day” to line 2</w:t>
+      </w:r>
+    </w:p>
+    <w:p>
+      <w:pPr>
+        <w:pStyle w:val="NormalWeb"/>
+        <w:spacing w:before="0" w:beforeAutospacing="0" w:after="0" w:afterAutospacing="0"/>
+        <w:rPr>
+          <w:rFonts w:ascii="Calibri" w:hAnsi="Calibri" w:cs="Calibri"/>
+          <w:sz w:val="22"/>
+          <w:szCs w:val="22"/>
+        </w:rPr>
+      </w:pPr>
+      <w:r>
+        <w:rPr>
+          <w:rFonts w:ascii="Calibri" w:hAnsi="Calibri" w:cs="Calibri"/>
+          <w:sz w:val="22"/>
+          <w:szCs w:val="22"/>
+        </w:rPr>
         <w:t xml:space="preserve">Nov 13. Moved the last line up to the second line to make a </w:t>
       </w:r>
       <w:proofErr w:type="gramStart"/>
@@ -360,6 +395,32 @@
           <w:szCs w:val="22"/>
         </w:rPr>
       </w:pPr>
+      <w:r>
+        <w:rPr>
+          <w:rFonts w:ascii="Calibri" w:hAnsi="Calibri" w:cs="Calibri"/>
+          <w:sz w:val="22"/>
+          <w:szCs w:val="22"/>
+        </w:rPr>
+        <w:t xml:space="preserve">Oct 6 </w:t>
+      </w:r>
+      <w:proofErr w:type="gramStart"/>
+      <w:r>
+        <w:rPr>
+          <w:rFonts w:ascii="Calibri" w:hAnsi="Calibri" w:cs="Calibri"/>
+          <w:sz w:val="22"/>
+          <w:szCs w:val="22"/>
+        </w:rPr>
+        <w:t>In</w:t>
+      </w:r>
+      <w:proofErr w:type="gramEnd"/>
+      <w:r>
+        <w:rPr>
+          <w:rFonts w:ascii="Calibri" w:hAnsi="Calibri" w:cs="Calibri"/>
+          <w:sz w:val="22"/>
+          <w:szCs w:val="22"/>
+        </w:rPr>
+        <w:t xml:space="preserve"> this place</w:t>
+      </w:r>
     </w:p>
     <w:p>
       <w:pPr>
@@ -612,6 +673,7 @@
           <w:sz w:val="22"/>
           <w:szCs w:val="22"/>
         </w:rPr>
+        <w:lastRenderedPageBreak/>
         <w:t>January 11</w:t>
       </w:r>
     </w:p>
@@ -631,7 +693,6 @@
           <w:sz w:val="22"/>
           <w:szCs w:val="22"/>
         </w:rPr>
-        <w:lastRenderedPageBreak/>
         <w:t>January 15</w:t>
       </w:r>
     </w:p>
@@ -1493,6 +1554,7 @@
           <w:sz w:val="22"/>
           <w:szCs w:val="22"/>
         </w:rPr>
+        <w:lastRenderedPageBreak/>
         <w:t> </w:t>
       </w:r>
     </w:p>
@@ -1512,7 +1574,6 @@
           <w:sz w:val="22"/>
           <w:szCs w:val="22"/>
         </w:rPr>
-        <w:lastRenderedPageBreak/>
         <w:t>12-8-18</w:t>
       </w:r>
     </w:p>
@@ -2398,6 +2459,7 @@
           <w:sz w:val="36"/>
           <w:szCs w:val="36"/>
         </w:rPr>
+        <w:lastRenderedPageBreak/>
         <w:t> </w:t>
       </w:r>
     </w:p>
@@ -2417,7 +2479,6 @@
           <w:sz w:val="22"/>
           <w:szCs w:val="22"/>
         </w:rPr>
-        <w:lastRenderedPageBreak/>
         <w:t>12-9-18</w:t>
       </w:r>
     </w:p>

</xml_diff>

<commit_message>
Ready for further testing
</commit_message>
<xml_diff>
--- a/Text edit log.docx
+++ b/Text edit log.docx
@@ -314,6 +314,58 @@
           <w:shd w:fill="auto" w:val="clear"/>
         </w:rPr>
         <w:t xml:space="preserve">Nov 14 combined line 1 and 2 to make it a 7 day</w:t>
+      </w:r>
+    </w:p>
+    <w:p>
+      <w:pPr>
+        <w:spacing w:before="0" w:after="0" w:line="240"/>
+        <w:ind w:right="0" w:left="0" w:firstLine="0"/>
+        <w:jc w:val="left"/>
+        <w:rPr>
+          <w:rFonts w:ascii="Calibri" w:hAnsi="Calibri" w:cs="Calibri" w:eastAsia="Calibri"/>
+          <w:color w:val="auto"/>
+          <w:spacing w:val="0"/>
+          <w:position w:val="0"/>
+          <w:sz w:val="22"/>
+          <w:shd w:fill="auto" w:val="clear"/>
+        </w:rPr>
+      </w:pPr>
+      <w:r>
+        <w:rPr>
+          <w:rFonts w:ascii="Calibri" w:hAnsi="Calibri" w:cs="Calibri" w:eastAsia="Calibri"/>
+          <w:color w:val="auto"/>
+          <w:spacing w:val="0"/>
+          <w:position w:val="0"/>
+          <w:sz w:val="22"/>
+          <w:shd w:fill="auto" w:val="clear"/>
+        </w:rPr>
+        <w:t xml:space="preserve">Dec 19 Split the date + verse line to make a 7 day</w:t>
+      </w:r>
+    </w:p>
+    <w:p>
+      <w:pPr>
+        <w:spacing w:before="0" w:after="0" w:line="240"/>
+        <w:ind w:right="0" w:left="0" w:firstLine="0"/>
+        <w:jc w:val="left"/>
+        <w:rPr>
+          <w:rFonts w:ascii="Calibri" w:hAnsi="Calibri" w:cs="Calibri" w:eastAsia="Calibri"/>
+          <w:color w:val="auto"/>
+          <w:spacing w:val="0"/>
+          <w:position w:val="0"/>
+          <w:sz w:val="22"/>
+          <w:shd w:fill="auto" w:val="clear"/>
+        </w:rPr>
+      </w:pPr>
+      <w:r>
+        <w:rPr>
+          <w:rFonts w:ascii="Calibri" w:hAnsi="Calibri" w:cs="Calibri" w:eastAsia="Calibri"/>
+          <w:color w:val="auto"/>
+          <w:spacing w:val="0"/>
+          <w:position w:val="0"/>
+          <w:sz w:val="22"/>
+          <w:shd w:fill="auto" w:val="clear"/>
+        </w:rPr>
+        <w:t xml:space="preserve">Dec 25 swapped the date and special lines</w:t>
       </w:r>
     </w:p>
     <w:p>

</xml_diff>